<commit_message>
Testfiles updated and .docx
read .docx
</commit_message>
<xml_diff>
--- a/ass1/COMP1927.docx
+++ b/ass1/COMP1927.docx
@@ -57,6 +57,10 @@
     </w:p>
     <w:p>
       <w:r>
+        <w:rPr>
+          <w:noProof/>
+          <w:lang w:eastAsia="en-AU"/>
+        </w:rPr>
         <w:drawing>
           <wp:inline distT="0" distB="0" distL="0" distR="0" wp14:anchorId="33F19387" wp14:editId="328C5539">
             <wp:extent cx="4477375" cy="2562583"/>
@@ -145,6 +149,10 @@
     </w:p>
     <w:p>
       <w:r>
+        <w:rPr>
+          <w:noProof/>
+          <w:lang w:eastAsia="en-AU"/>
+        </w:rPr>
         <w:drawing>
           <wp:inline distT="0" distB="0" distL="0" distR="0" wp14:anchorId="7D3D38F9" wp14:editId="7C92ADFA">
             <wp:extent cx="5731510" cy="2021205"/>
@@ -207,33 +215,12 @@
       </w:r>
       <w:proofErr w:type="gramEnd"/>
       <w:r>
-        <w:t>“</w:t>
-      </w:r>
-      <w:r>
-        <w:t>%d</w:t>
-      </w:r>
-      <w:r>
-        <w:t>”, Bob-&gt;</w:t>
-      </w:r>
-      <w:r>
-        <w:t>next</w:t>
-      </w:r>
-      <w:r>
-        <w:t>);</w:t>
-      </w:r>
-    </w:p>
-    <w:p>
-      <w:r>
-        <w:t xml:space="preserve">You’d get </w:t>
-      </w:r>
-      <w:r>
-        <w:t>AN INTEGER</w:t>
-      </w:r>
-      <w:r>
-        <w:t xml:space="preserve">, something like </w:t>
-      </w:r>
-      <w:r>
-        <w:t xml:space="preserve">4. </w:t>
+        <w:t>“%d”, Bob-&gt;next);</w:t>
+      </w:r>
+    </w:p>
+    <w:p>
+      <w:r>
+        <w:t xml:space="preserve">You’d get AN INTEGER, something like 4. </w:t>
       </w:r>
       <w:r>
         <w:t>THIS SUCKS DICK</w:t>
@@ -260,6 +247,10 @@
     </w:p>
     <w:p>
       <w:r>
+        <w:rPr>
+          <w:noProof/>
+          <w:lang w:eastAsia="en-AU"/>
+        </w:rPr>
         <w:drawing>
           <wp:inline distT="0" distB="0" distL="0" distR="0" wp14:anchorId="15DD1189" wp14:editId="6AF54E7D">
             <wp:extent cx="4229690" cy="1819529"/>
@@ -304,6 +295,10 @@
     </w:p>
     <w:p>
       <w:r>
+        <w:rPr>
+          <w:noProof/>
+          <w:lang w:eastAsia="en-AU"/>
+        </w:rPr>
         <w:drawing>
           <wp:inline distT="0" distB="0" distL="0" distR="0" wp14:anchorId="4C8164E5" wp14:editId="32232EE1">
             <wp:extent cx="5600701" cy="3629025"/>
@@ -388,6 +383,10 @@
     </w:p>
     <w:p>
       <w:r>
+        <w:rPr>
+          <w:noProof/>
+          <w:lang w:eastAsia="en-AU"/>
+        </w:rPr>
         <w:drawing>
           <wp:inline distT="0" distB="0" distL="0" distR="0" wp14:anchorId="053F5A8C" wp14:editId="3106AA89">
             <wp:extent cx="5731510" cy="2004060"/>
@@ -556,6 +555,10 @@
     </w:p>
     <w:p>
       <w:r>
+        <w:rPr>
+          <w:noProof/>
+          <w:lang w:eastAsia="en-AU"/>
+        </w:rPr>
         <w:drawing>
           <wp:inline distT="0" distB="0" distL="0" distR="0" wp14:anchorId="4B9712BE" wp14:editId="6C5F9503">
             <wp:extent cx="5668166" cy="4372585"/>
@@ -967,9 +970,209 @@
       <w:r>
         <w:t>I’m working today 930am – 3pm, but as this is now my second night without sleep I’m not sure what state I’ll be in tonight, and I’ll probably still have that assignment to work on. Read the comments on the commits, they (poorly) explain what’s happened.</w:t>
       </w:r>
+    </w:p>
+    <w:p/>
+    <w:p/>
+    <w:p/>
+    <w:p/>
+    <w:p/>
+    <w:p/>
+    <w:p/>
+    <w:p/>
+    <w:p>
+      <w:pPr>
+        <w:pStyle w:val="Heading1"/>
+      </w:pPr>
+      <w:r>
+        <w:t>We’re running out of time</w:t>
+      </w:r>
+    </w:p>
+    <w:p>
+      <w:r>
+        <w:t xml:space="preserve">Ok Daniel so, it looks like </w:t>
+      </w:r>
+      <w:proofErr w:type="spellStart"/>
+      <w:r>
+        <w:t>sal_malloc</w:t>
+      </w:r>
+      <w:proofErr w:type="spellEnd"/>
+      <w:r>
+        <w:t xml:space="preserve"> works (honestly impossible to be sure, but no errors yet). We next need to make </w:t>
+      </w:r>
+      <w:proofErr w:type="spellStart"/>
+      <w:r>
+        <w:t>sal_free</w:t>
+      </w:r>
+      <w:proofErr w:type="spellEnd"/>
+      <w:r>
+        <w:t xml:space="preserve"> and merge work. I’ve got work today, so you’ll need to debug those functions, and test them to see if it works. There’s 3 test scripts you can run:</w:t>
+      </w:r>
+    </w:p>
+    <w:p>
+      <w:pPr>
+        <w:pStyle w:val="ListParagraph"/>
+        <w:numPr>
+          <w:ilvl w:val="0"/>
+          <w:numId w:val="14"/>
+        </w:numPr>
+      </w:pPr>
+      <w:proofErr w:type="spellStart"/>
+      <w:r>
+        <w:t>Sal_test</w:t>
+      </w:r>
+      <w:proofErr w:type="spellEnd"/>
+      <w:r>
+        <w:t xml:space="preserve"> – this is the exact copy of the one on the assignment page</w:t>
+      </w:r>
+    </w:p>
+    <w:p>
+      <w:pPr>
+        <w:pStyle w:val="ListParagraph"/>
+        <w:numPr>
+          <w:ilvl w:val="0"/>
+          <w:numId w:val="14"/>
+        </w:numPr>
+      </w:pPr>
+      <w:proofErr w:type="spellStart"/>
+      <w:r>
+        <w:t>Sal_test</w:t>
+      </w:r>
+      <w:proofErr w:type="spellEnd"/>
+      <w:r>
+        <w:t xml:space="preserve"> 721am – this test should be passed all the time from now on, it passed at 721am</w:t>
+      </w:r>
+    </w:p>
+    <w:p>
+      <w:pPr>
+        <w:pStyle w:val="ListParagraph"/>
+        <w:numPr>
+          <w:ilvl w:val="0"/>
+          <w:numId w:val="14"/>
+        </w:numPr>
+      </w:pPr>
+      <w:proofErr w:type="spellStart"/>
+      <w:r>
+        <w:t>Sal_test_pro</w:t>
+      </w:r>
+      <w:proofErr w:type="spellEnd"/>
+      <w:r>
+        <w:t xml:space="preserve"> – this is one I downloaded off of </w:t>
+      </w:r>
+      <w:proofErr w:type="spellStart"/>
+      <w:r>
+        <w:t>openLearning</w:t>
+      </w:r>
+      <w:proofErr w:type="spellEnd"/>
+      <w:r>
+        <w:t>. Haven’t tried it yet</w:t>
+      </w:r>
+    </w:p>
+    <w:p>
+      <w:pPr>
+        <w:jc w:val="center"/>
+        <w:rPr>
+          <w:b/>
+        </w:rPr>
+      </w:pPr>
+      <w:proofErr w:type="gramStart"/>
+      <w:r>
+        <w:rPr>
+          <w:b/>
+        </w:rPr>
+        <w:t>./</w:t>
+      </w:r>
+      <w:proofErr w:type="spellStart"/>
+      <w:proofErr w:type="gramEnd"/>
+      <w:r>
+        <w:rPr>
+          <w:b/>
+        </w:rPr>
+        <w:t>run_sal</w:t>
+      </w:r>
+      <w:proofErr w:type="spellEnd"/>
+      <w:r>
+        <w:rPr>
+          <w:b/>
+        </w:rPr>
+        <w:t xml:space="preserve"> &lt; </w:t>
+      </w:r>
+      <w:proofErr w:type="spellStart"/>
+      <w:r>
+        <w:rPr>
+          <w:b/>
+        </w:rPr>
+        <w:t>sal_test</w:t>
+      </w:r>
+      <w:proofErr w:type="spellEnd"/>
+    </w:p>
+    <w:p>
+      <w:r>
+        <w:t xml:space="preserve">Do this until it works. </w:t>
+      </w:r>
+    </w:p>
+    <w:p>
+      <w:r>
+        <w:t xml:space="preserve">The next problem I see is that after </w:t>
+      </w:r>
+      <w:r>
+        <w:t>initialising a few variables, we start getting non 2^n size headers</w:t>
+      </w:r>
+    </w:p>
+    <w:p>
+      <w:r>
+        <w:drawing>
+          <wp:inline distT="0" distB="0" distL="0" distR="0" wp14:anchorId="643A7C8A" wp14:editId="760E8253">
+            <wp:extent cx="6182588" cy="1381318"/>
+            <wp:effectExtent l="0" t="0" r="0" b="9525"/>
+            <wp:docPr id="7" name="Picture 7"/>
+            <wp:cNvGraphicFramePr>
+              <a:graphicFrameLocks xmlns:a="http://schemas.openxmlformats.org/drawingml/2006/main" noChangeAspect="1"/>
+            </wp:cNvGraphicFramePr>
+            <a:graphic xmlns:a="http://schemas.openxmlformats.org/drawingml/2006/main">
+              <a:graphicData uri="http://schemas.openxmlformats.org/drawingml/2006/picture">
+                <pic:pic xmlns:pic="http://schemas.openxmlformats.org/drawingml/2006/picture">
+                  <pic:nvPicPr>
+                    <pic:cNvPr id="1" name=""/>
+                    <pic:cNvPicPr/>
+                  </pic:nvPicPr>
+                  <pic:blipFill>
+                    <a:blip r:embed="rId11"/>
+                    <a:stretch>
+                      <a:fillRect/>
+                    </a:stretch>
+                  </pic:blipFill>
+                  <pic:spPr>
+                    <a:xfrm>
+                      <a:off x="0" y="0"/>
+                      <a:ext cx="6182588" cy="1381318"/>
+                    </a:xfrm>
+                    <a:prstGeom prst="rect">
+                      <a:avLst/>
+                    </a:prstGeom>
+                  </pic:spPr>
+                </pic:pic>
+              </a:graphicData>
+            </a:graphic>
+          </wp:inline>
+        </w:drawing>
+      </w:r>
+    </w:p>
+    <w:p>
+      <w:r>
+        <w:t>The position of next…</w:t>
+      </w:r>
+    </w:p>
+    <w:p>
+      <w:r>
+        <w:t>If you’ve got friends who’ve</w:t>
+      </w:r>
       <w:bookmarkStart w:id="0" w:name="_GoBack"/>
       <w:bookmarkEnd w:id="0"/>
-    </w:p>
+      <w:r>
+        <w:t xml:space="preserve"> done this before or have tons of experience, grab their help. </w:t>
+      </w:r>
+    </w:p>
+    <w:p/>
     <w:sectPr>
       <w:pgSz w:w="11906" w:h="16838"/>
       <w:pgMar w:top="720" w:right="720" w:bottom="720" w:left="720" w:header="708" w:footer="708" w:gutter="0"/>
@@ -1304,6 +1507,119 @@
     </w:lvl>
   </w:abstractNum>
   <w:abstractNum w:abstractNumId="3">
+    <w:nsid w:val="34D47589"/>
+    <w:multiLevelType w:val="hybridMultilevel"/>
+    <w:tmpl w:val="D25EF52C"/>
+    <w:lvl w:ilvl="0" w:tplc="0C090001">
+      <w:start w:val="1"/>
+      <w:numFmt w:val="bullet"/>
+      <w:lvlText w:val=""/>
+      <w:lvlJc w:val="left"/>
+      <w:pPr>
+        <w:ind w:left="720" w:hanging="360"/>
+      </w:pPr>
+      <w:rPr>
+        <w:rFonts w:ascii="Symbol" w:hAnsi="Symbol" w:hint="default"/>
+      </w:rPr>
+    </w:lvl>
+    <w:lvl w:ilvl="1" w:tplc="0C090003" w:tentative="1">
+      <w:start w:val="1"/>
+      <w:numFmt w:val="bullet"/>
+      <w:lvlText w:val="o"/>
+      <w:lvlJc w:val="left"/>
+      <w:pPr>
+        <w:ind w:left="1440" w:hanging="360"/>
+      </w:pPr>
+      <w:rPr>
+        <w:rFonts w:ascii="Courier New" w:hAnsi="Courier New" w:cs="Courier New" w:hint="default"/>
+      </w:rPr>
+    </w:lvl>
+    <w:lvl w:ilvl="2" w:tplc="0C090005" w:tentative="1">
+      <w:start w:val="1"/>
+      <w:numFmt w:val="bullet"/>
+      <w:lvlText w:val=""/>
+      <w:lvlJc w:val="left"/>
+      <w:pPr>
+        <w:ind w:left="2160" w:hanging="360"/>
+      </w:pPr>
+      <w:rPr>
+        <w:rFonts w:ascii="Wingdings" w:hAnsi="Wingdings" w:hint="default"/>
+      </w:rPr>
+    </w:lvl>
+    <w:lvl w:ilvl="3" w:tplc="0C090001" w:tentative="1">
+      <w:start w:val="1"/>
+      <w:numFmt w:val="bullet"/>
+      <w:lvlText w:val=""/>
+      <w:lvlJc w:val="left"/>
+      <w:pPr>
+        <w:ind w:left="2880" w:hanging="360"/>
+      </w:pPr>
+      <w:rPr>
+        <w:rFonts w:ascii="Symbol" w:hAnsi="Symbol" w:hint="default"/>
+      </w:rPr>
+    </w:lvl>
+    <w:lvl w:ilvl="4" w:tplc="0C090003" w:tentative="1">
+      <w:start w:val="1"/>
+      <w:numFmt w:val="bullet"/>
+      <w:lvlText w:val="o"/>
+      <w:lvlJc w:val="left"/>
+      <w:pPr>
+        <w:ind w:left="3600" w:hanging="360"/>
+      </w:pPr>
+      <w:rPr>
+        <w:rFonts w:ascii="Courier New" w:hAnsi="Courier New" w:cs="Courier New" w:hint="default"/>
+      </w:rPr>
+    </w:lvl>
+    <w:lvl w:ilvl="5" w:tplc="0C090005" w:tentative="1">
+      <w:start w:val="1"/>
+      <w:numFmt w:val="bullet"/>
+      <w:lvlText w:val=""/>
+      <w:lvlJc w:val="left"/>
+      <w:pPr>
+        <w:ind w:left="4320" w:hanging="360"/>
+      </w:pPr>
+      <w:rPr>
+        <w:rFonts w:ascii="Wingdings" w:hAnsi="Wingdings" w:hint="default"/>
+      </w:rPr>
+    </w:lvl>
+    <w:lvl w:ilvl="6" w:tplc="0C090001" w:tentative="1">
+      <w:start w:val="1"/>
+      <w:numFmt w:val="bullet"/>
+      <w:lvlText w:val=""/>
+      <w:lvlJc w:val="left"/>
+      <w:pPr>
+        <w:ind w:left="5040" w:hanging="360"/>
+      </w:pPr>
+      <w:rPr>
+        <w:rFonts w:ascii="Symbol" w:hAnsi="Symbol" w:hint="default"/>
+      </w:rPr>
+    </w:lvl>
+    <w:lvl w:ilvl="7" w:tplc="0C090003" w:tentative="1">
+      <w:start w:val="1"/>
+      <w:numFmt w:val="bullet"/>
+      <w:lvlText w:val="o"/>
+      <w:lvlJc w:val="left"/>
+      <w:pPr>
+        <w:ind w:left="5760" w:hanging="360"/>
+      </w:pPr>
+      <w:rPr>
+        <w:rFonts w:ascii="Courier New" w:hAnsi="Courier New" w:cs="Courier New" w:hint="default"/>
+      </w:rPr>
+    </w:lvl>
+    <w:lvl w:ilvl="8" w:tplc="0C090005" w:tentative="1">
+      <w:start w:val="1"/>
+      <w:numFmt w:val="bullet"/>
+      <w:lvlText w:val=""/>
+      <w:lvlJc w:val="left"/>
+      <w:pPr>
+        <w:ind w:left="6480" w:hanging="360"/>
+      </w:pPr>
+      <w:rPr>
+        <w:rFonts w:ascii="Wingdings" w:hAnsi="Wingdings" w:hint="default"/>
+      </w:rPr>
+    </w:lvl>
+  </w:abstractNum>
+  <w:abstractNum w:abstractNumId="4">
     <w:nsid w:val="61AC5D8A"/>
     <w:multiLevelType w:val="hybridMultilevel"/>
     <w:tmpl w:val="8D4043B8"/>
@@ -1447,13 +1763,16 @@
     <w:abstractNumId w:val="1"/>
   </w:num>
   <w:num w:numId="11">
-    <w:abstractNumId w:val="3"/>
+    <w:abstractNumId w:val="4"/>
   </w:num>
   <w:num w:numId="12">
     <w:abstractNumId w:val="2"/>
   </w:num>
   <w:num w:numId="13">
     <w:abstractNumId w:val="0"/>
+  </w:num>
+  <w:num w:numId="14">
+    <w:abstractNumId w:val="3"/>
   </w:num>
 </w:numbering>
 </file>

</xml_diff>